<commit_message>
Updated the input_ques and form_queries sql files, and made some misc changes
Signed-off-by: Vedant <vedantnimjed@gmail.com>
</commit_message>
<xml_diff>
--- a/data/Agreement-of-License-to-Publish-on-Royalty-Basis.docx
+++ b/data/Agreement-of-License-to-Publish-on-Royalty-Basis.docx
@@ -270,15 +270,15 @@
           <w:sz w:val="20"/>
           <w:szCs w:val="20"/>
         </w:rPr>
-        <w:t xml:space="preserve">7.     The Publisher shall submit to the Author every </w:t>
-      </w:r>
-      <w:r>
-        <w:rPr>
-          <w:rFonts w:cs="Arial" w:ascii="Arial" w:hAnsi="Arial"/>
-          <w:sz w:val="20"/>
-          <w:szCs w:val="20"/>
-        </w:rPr>
-        <w:t>#58</w:t>
+        <w:t>7.     The Publisher shall submit to the Author every #5</w:t>
+      </w:r>
+      <w:r>
+        <w:rPr>
+          <w:rFonts w:cs="Arial" w:ascii="Arial" w:hAnsi="Arial"/>
+          <w:sz w:val="20"/>
+          <w:szCs w:val="20"/>
+        </w:rPr>
+        <w:t>6</w:t>
       </w:r>
       <w:r>
         <w:rPr>
@@ -304,39 +304,39 @@
           <w:sz w:val="20"/>
           <w:szCs w:val="20"/>
         </w:rPr>
-        <w:t xml:space="preserve">8.     The Publisher shall supply </w:t>
-      </w:r>
-      <w:r>
-        <w:rPr>
-          <w:rFonts w:cs="Arial" w:ascii="Arial" w:hAnsi="Arial"/>
-          <w:sz w:val="20"/>
-          <w:szCs w:val="20"/>
-        </w:rPr>
-        <w:t xml:space="preserve">#59 </w:t>
-      </w:r>
-      <w:r>
-        <w:rPr>
-          <w:rFonts w:cs="Arial" w:ascii="Arial" w:hAnsi="Arial"/>
-          <w:sz w:val="20"/>
-          <w:szCs w:val="20"/>
-        </w:rPr>
-        <w:t xml:space="preserve">copies of the Book to the Author free of costs and without any royalty being payable thereon. The Publisher shall also supply free copies not exceeding </w:t>
-      </w:r>
-      <w:r>
-        <w:rPr>
-          <w:rFonts w:cs="Arial" w:ascii="Arial" w:hAnsi="Arial"/>
-          <w:sz w:val="20"/>
-          <w:szCs w:val="20"/>
-        </w:rPr>
-        <w:t xml:space="preserve">#60 </w:t>
-      </w:r>
-      <w:r>
-        <w:rPr>
-          <w:rFonts w:cs="Arial" w:ascii="Arial" w:hAnsi="Arial"/>
-          <w:sz w:val="20"/>
-          <w:szCs w:val="20"/>
-        </w:rPr>
-        <w:t>to such newspapers, periodicals or law Reporters as the Publisher may think fit.</w:t>
+        <w:t>8.     The Publisher shall supply #5</w:t>
+      </w:r>
+      <w:r>
+        <w:rPr>
+          <w:rFonts w:cs="Arial" w:ascii="Arial" w:hAnsi="Arial"/>
+          <w:sz w:val="20"/>
+          <w:szCs w:val="20"/>
+        </w:rPr>
+        <w:t>7</w:t>
+      </w:r>
+      <w:r>
+        <w:rPr>
+          <w:rFonts w:cs="Arial" w:ascii="Arial" w:hAnsi="Arial"/>
+          <w:sz w:val="20"/>
+          <w:szCs w:val="20"/>
+        </w:rPr>
+        <w:t xml:space="preserve"> copies of the Book to the Author free of costs and without any royalty being payable thereon. The Publisher shall also supply free copies not exceeding #</w:t>
+      </w:r>
+      <w:r>
+        <w:rPr>
+          <w:rFonts w:cs="Arial" w:ascii="Arial" w:hAnsi="Arial"/>
+          <w:sz w:val="20"/>
+          <w:szCs w:val="20"/>
+        </w:rPr>
+        <w:t>58</w:t>
+      </w:r>
+      <w:r>
+        <w:rPr>
+          <w:rFonts w:cs="Arial" w:ascii="Arial" w:hAnsi="Arial"/>
+          <w:sz w:val="20"/>
+          <w:szCs w:val="20"/>
+        </w:rPr>
+        <w:t xml:space="preserve"> to such newspapers, periodicals or law Reporters as the Publisher may think fit.</w:t>
       </w:r>
     </w:p>
     <w:p>
@@ -372,31 +372,31 @@
           <w:sz w:val="20"/>
           <w:szCs w:val="20"/>
         </w:rPr>
-        <w:t xml:space="preserve">10.  The Publisher shall print only </w:t>
-      </w:r>
-      <w:r>
-        <w:rPr>
-          <w:rFonts w:cs="Arial" w:ascii="Arial" w:hAnsi="Arial"/>
-          <w:sz w:val="20"/>
-          <w:szCs w:val="20"/>
-        </w:rPr>
-        <w:t>#61</w:t>
-      </w:r>
-      <w:r>
-        <w:rPr>
-          <w:rFonts w:cs="Arial" w:ascii="Arial" w:hAnsi="Arial"/>
-          <w:sz w:val="20"/>
-          <w:szCs w:val="20"/>
-        </w:rPr>
-        <w:t xml:space="preserve"> copies of the book and no more and the price of the book will not be more than R</w:t>
-      </w:r>
-      <w:r>
-        <w:rPr>
-          <w:rFonts w:cs="Arial" w:ascii="Arial" w:hAnsi="Arial"/>
-          <w:sz w:val="20"/>
-          <w:szCs w:val="20"/>
-        </w:rPr>
-        <w:t>s. #62</w:t>
+        <w:t>10.  The Publisher shall print only #</w:t>
+      </w:r>
+      <w:r>
+        <w:rPr>
+          <w:rFonts w:cs="Arial" w:ascii="Arial" w:hAnsi="Arial"/>
+          <w:sz w:val="20"/>
+          <w:szCs w:val="20"/>
+        </w:rPr>
+        <w:t>59</w:t>
+      </w:r>
+      <w:r>
+        <w:rPr>
+          <w:rFonts w:cs="Arial" w:ascii="Arial" w:hAnsi="Arial"/>
+          <w:sz w:val="20"/>
+          <w:szCs w:val="20"/>
+        </w:rPr>
+        <w:t xml:space="preserve"> copies of the book and no more and the price of the book will not be more than Rs. #6</w:t>
+      </w:r>
+      <w:r>
+        <w:rPr>
+          <w:rFonts w:cs="Arial" w:ascii="Arial" w:hAnsi="Arial"/>
+          <w:sz w:val="20"/>
+          <w:szCs w:val="20"/>
+        </w:rPr>
+        <w:t>0</w:t>
       </w:r>
       <w:r>
         <w:rPr>
@@ -584,67 +584,43 @@
           <w:sz w:val="20"/>
           <w:szCs w:val="20"/>
         </w:rPr>
-        <w:t xml:space="preserve">Within named Author </w:t>
-      </w:r>
-      <w:r>
-        <w:rPr>
-          <w:rFonts w:cs="Arial" w:ascii="Arial" w:hAnsi="Arial"/>
-          <w:sz w:val="20"/>
-          <w:szCs w:val="20"/>
-        </w:rPr>
-        <w:t>#38</w:t>
-      </w:r>
-    </w:p>
-    <w:p>
-      <w:pPr>
-        <w:pStyle w:val="Normal"/>
-        <w:rPr>
-          <w:rFonts w:ascii="Arial" w:hAnsi="Arial" w:cs="Arial"/>
-          <w:sz w:val="20"/>
-          <w:szCs w:val="20"/>
-        </w:rPr>
-      </w:pPr>
-      <w:r>
-        <w:rPr>
-          <w:rFonts w:cs="Arial" w:ascii="Arial" w:hAnsi="Arial"/>
-          <w:sz w:val="20"/>
-          <w:szCs w:val="20"/>
-        </w:rPr>
-        <w:t xml:space="preserve">In the presence of </w:t>
-      </w:r>
-      <w:r>
-        <w:rPr>
-          <w:rFonts w:cs="Arial" w:ascii="Arial" w:hAnsi="Arial"/>
-          <w:sz w:val="20"/>
-          <w:szCs w:val="20"/>
-        </w:rPr>
-        <w:t>#16</w:t>
-      </w:r>
-    </w:p>
-    <w:p>
-      <w:pPr>
-        <w:pStyle w:val="Normal"/>
-        <w:rPr>
-          <w:rFonts w:ascii="Arial" w:hAnsi="Arial" w:cs="Arial"/>
-          <w:sz w:val="20"/>
-          <w:szCs w:val="20"/>
-        </w:rPr>
-      </w:pPr>
-      <w:r>
-        <w:rPr>
-          <w:rFonts w:cs="Arial" w:ascii="Arial" w:hAnsi="Arial"/>
-          <w:sz w:val="20"/>
-          <w:szCs w:val="20"/>
-        </w:rPr>
-        <w:t xml:space="preserve">Within named Publisher </w:t>
-      </w:r>
-      <w:r>
-        <w:rPr>
-          <w:rFonts w:cs="Arial" w:ascii="Arial" w:hAnsi="Arial"/>
-          <w:sz w:val="20"/>
-          <w:szCs w:val="20"/>
-        </w:rPr>
-        <w:t>#40</w:t>
+        <w:t>Within named Author #38</w:t>
+      </w:r>
+    </w:p>
+    <w:p>
+      <w:pPr>
+        <w:pStyle w:val="Normal"/>
+        <w:rPr>
+          <w:rFonts w:ascii="Arial" w:hAnsi="Arial" w:cs="Arial"/>
+          <w:sz w:val="20"/>
+          <w:szCs w:val="20"/>
+        </w:rPr>
+      </w:pPr>
+      <w:r>
+        <w:rPr>
+          <w:rFonts w:cs="Arial" w:ascii="Arial" w:hAnsi="Arial"/>
+          <w:sz w:val="20"/>
+          <w:szCs w:val="20"/>
+        </w:rPr>
+        <w:t>In the presence of #16</w:t>
+      </w:r>
+    </w:p>
+    <w:p>
+      <w:pPr>
+        <w:pStyle w:val="Normal"/>
+        <w:rPr>
+          <w:rFonts w:ascii="Arial" w:hAnsi="Arial" w:cs="Arial"/>
+          <w:sz w:val="20"/>
+          <w:szCs w:val="20"/>
+        </w:rPr>
+      </w:pPr>
+      <w:r>
+        <w:rPr>
+          <w:rFonts w:cs="Arial" w:ascii="Arial" w:hAnsi="Arial"/>
+          <w:sz w:val="20"/>
+          <w:szCs w:val="20"/>
+        </w:rPr>
+        <w:t>Within named Publisher #40</w:t>
       </w:r>
     </w:p>
     <w:p>
@@ -673,15 +649,7 @@
           <w:sz w:val="20"/>
           <w:szCs w:val="20"/>
         </w:rPr>
-        <w:t xml:space="preserve"> </w:t>
-      </w:r>
-      <w:r>
-        <w:rPr>
-          <w:rFonts w:cs="Arial" w:ascii="Arial" w:hAnsi="Arial"/>
-          <w:sz w:val="20"/>
-          <w:szCs w:val="20"/>
-        </w:rPr>
-        <w:t>#17</w:t>
+        <w:t xml:space="preserve"> #17</w:t>
       </w:r>
     </w:p>
     <w:sectPr>

</xml_diff>